<commit_message>
adding my details to the referee instructions
</commit_message>
<xml_diff>
--- a/2023_04_08_sub_F32/instructions-for-fellowship-referees.docx
+++ b/2023_04_08_sub_F32/instructions-for-fellowship-referees.docx
@@ -1,6 +1,6 @@
 
 <file path=word/document.xml><?xml version="1.0" encoding="utf-8"?>
-<w:document xmlns:wpc="http://schemas.microsoft.com/office/word/2010/wordprocessingCanvas" xmlns:cx="http://schemas.microsoft.com/office/drawing/2014/chartex" xmlns:cx1="http://schemas.microsoft.com/office/drawing/2015/9/8/chartex" xmlns:cx2="http://schemas.microsoft.com/office/drawing/2015/10/21/chartex" xmlns:cx3="http://schemas.microsoft.com/office/drawing/2016/5/9/chartex" xmlns:cx4="http://schemas.microsoft.com/office/drawing/2016/5/10/chartex" xmlns:cx5="http://schemas.microsoft.com/office/drawing/2016/5/11/chartex" xmlns:cx6="http://schemas.microsoft.com/office/drawing/2016/5/12/chartex" xmlns:cx7="http://schemas.microsoft.com/office/drawing/2016/5/13/chartex" xmlns:cx8="http://schemas.microsoft.com/office/drawing/2016/5/14/chartex" xmlns:mc="http://schemas.openxmlformats.org/markup-compatibility/2006" xmlns:aink="http://schemas.microsoft.com/office/drawing/2016/ink" xmlns:am3d="http://schemas.microsoft.com/office/drawing/2017/model3d" xmlns:o="urn:schemas-microsoft-com:office:office" xmlns:oel="http://schemas.microsoft.com/office/2019/extlst" xmlns:r="http://schemas.openxmlformats.org/officeDocument/2006/relationships" xmlns:m="http://schemas.openxmlformats.org/officeDocument/2006/math" xmlns:v="urn:schemas-microsoft-com:vml" xmlns:wp14="http://schemas.microsoft.com/office/word/2010/wordprocessingDrawing" xmlns:wp="http://schemas.openxmlformats.org/drawingml/2006/wordprocessingDrawing" xmlns:w10="urn:schemas-microsoft-com:office:word" xmlns:w="http://schemas.openxmlformats.org/wordprocessingml/2006/main" xmlns:w14="http://schemas.microsoft.com/office/word/2010/wordml" xmlns:w15="http://schemas.microsoft.com/office/word/2012/wordml" xmlns:w16cex="http://schemas.microsoft.com/office/word/2018/wordml/cex" xmlns:w16cid="http://schemas.microsoft.com/office/word/2016/wordml/cid" xmlns:w16="http://schemas.microsoft.com/office/word/2018/wordml" xmlns:w16sdtdh="http://schemas.microsoft.com/office/word/2020/wordml/sdtdatahash" xmlns:w16se="http://schemas.microsoft.com/office/word/2015/wordml/symex" xmlns:wpg="http://schemas.microsoft.com/office/word/2010/wordprocessingGroup" xmlns:wpi="http://schemas.microsoft.com/office/word/2010/wordprocessingInk" xmlns:wne="http://schemas.microsoft.com/office/word/2006/wordml" xmlns:wps="http://schemas.microsoft.com/office/word/2010/wordprocessingShape" mc:Ignorable="w14 w15 w16se w16cid w16 w16cex w16sdtdh wp14">
+<w:document xmlns:wpc="http://schemas.microsoft.com/office/word/2010/wordprocessingCanvas" xmlns:cx="http://schemas.microsoft.com/office/drawing/2014/chartex" xmlns:cx1="http://schemas.microsoft.com/office/drawing/2015/9/8/chartex" xmlns:cx2="http://schemas.microsoft.com/office/drawing/2015/10/21/chartex" xmlns:cx3="http://schemas.microsoft.com/office/drawing/2016/5/9/chartex" xmlns:cx4="http://schemas.microsoft.com/office/drawing/2016/5/10/chartex" xmlns:cx5="http://schemas.microsoft.com/office/drawing/2016/5/11/chartex" xmlns:cx6="http://schemas.microsoft.com/office/drawing/2016/5/12/chartex" xmlns:cx7="http://schemas.microsoft.com/office/drawing/2016/5/13/chartex" xmlns:cx8="http://schemas.microsoft.com/office/drawing/2016/5/14/chartex" xmlns:mc="http://schemas.openxmlformats.org/markup-compatibility/2006" xmlns:aink="http://schemas.microsoft.com/office/drawing/2016/ink" xmlns:am3d="http://schemas.microsoft.com/office/drawing/2017/model3d" xmlns:o="urn:schemas-microsoft-com:office:office" xmlns:oel="http://schemas.microsoft.com/office/2019/extlst" xmlns:r="http://schemas.openxmlformats.org/officeDocument/2006/relationships" xmlns:m="http://schemas.openxmlformats.org/officeDocument/2006/math" xmlns:v="urn:schemas-microsoft-com:vml" xmlns:wp14="http://schemas.microsoft.com/office/word/2010/wordprocessingDrawing" xmlns:wp="http://schemas.openxmlformats.org/drawingml/2006/wordprocessingDrawing" xmlns:w10="urn:schemas-microsoft-com:office:word" xmlns:w="http://schemas.openxmlformats.org/wordprocessingml/2006/main" xmlns:w14="http://schemas.microsoft.com/office/word/2010/wordml" xmlns:w15="http://schemas.microsoft.com/office/word/2012/wordml" xmlns:w16cex="http://schemas.microsoft.com/office/word/2018/wordml/cex" xmlns:w16cid="http://schemas.microsoft.com/office/word/2016/wordml/cid" xmlns:w16="http://schemas.microsoft.com/office/word/2018/wordml" xmlns:w16du="http://schemas.microsoft.com/office/word/2023/wordml/word16du" xmlns:w16sdtdh="http://schemas.microsoft.com/office/word/2020/wordml/sdtdatahash" xmlns:w16se="http://schemas.microsoft.com/office/word/2015/wordml/symex" xmlns:wpg="http://schemas.microsoft.com/office/word/2010/wordprocessingGroup" xmlns:wpi="http://schemas.microsoft.com/office/word/2010/wordprocessingInk" xmlns:wne="http://schemas.microsoft.com/office/word/2006/wordml" xmlns:wps="http://schemas.microsoft.com/office/word/2010/wordprocessingShape" mc:Ignorable="w14 w15 w16se w16cid w16 w16cex w16sdtdh wp14">
   <w:body>
     <w:p>
       <w:pPr>
@@ -55,14 +55,42 @@
           <w:i/>
           <w:sz w:val="20"/>
         </w:rPr>
-        <w:t>(First &amp; Last Name as shown in the eRA Commons</w:t>
+        <w:t xml:space="preserve">(First &amp; Last Name as shown in the </w:t>
+      </w:r>
+      <w:proofErr w:type="spellStart"/>
+      <w:r>
+        <w:rPr>
+          <w:rFonts w:ascii="Arial" w:hAnsi="Arial" w:cs="Arial"/>
+          <w:i/>
+          <w:sz w:val="20"/>
+        </w:rPr>
+        <w:t>eRA</w:t>
+      </w:r>
+      <w:proofErr w:type="spellEnd"/>
+      <w:r>
+        <w:rPr>
+          <w:rFonts w:ascii="Arial" w:hAnsi="Arial" w:cs="Arial"/>
+          <w:i/>
+          <w:sz w:val="20"/>
+        </w:rPr>
+        <w:t xml:space="preserve"> Commons</w:t>
       </w:r>
       <w:r>
         <w:rPr>
           <w:rFonts w:ascii="Arial" w:hAnsi="Arial" w:cs="Arial"/>
           <w:sz w:val="20"/>
         </w:rPr>
-        <w:t>):  _________________</w:t>
+        <w:t xml:space="preserve">):  </w:t>
+      </w:r>
+      <w:r>
+        <w:rPr>
+          <w:rFonts w:ascii="Arial" w:hAnsi="Arial" w:cs="Arial"/>
+          <w:b/>
+          <w:bCs/>
+          <w:sz w:val="20"/>
+          <w:u w:val="single"/>
+        </w:rPr>
+        <w:t>John Desmarais</w:t>
       </w:r>
     </w:p>
     <w:p>
@@ -85,23 +113,73 @@
           <w:rFonts w:ascii="Arial" w:hAnsi="Arial" w:cs="Arial"/>
           <w:sz w:val="20"/>
         </w:rPr>
-        <w:t xml:space="preserve"> eRA Commons Username:  _______________</w:t>
-      </w:r>
-    </w:p>
-    <w:p>
-      <w:pPr>
-        <w:spacing w:before="200" w:after="40"/>
+        <w:t xml:space="preserve"> </w:t>
+      </w:r>
+      <w:proofErr w:type="spellStart"/>
+      <w:r>
         <w:rPr>
           <w:rFonts w:ascii="Arial" w:hAnsi="Arial" w:cs="Arial"/>
           <w:sz w:val="20"/>
         </w:rPr>
-      </w:pPr>
+        <w:t>eRA</w:t>
+      </w:r>
+      <w:proofErr w:type="spellEnd"/>
       <w:r>
         <w:rPr>
           <w:rFonts w:ascii="Arial" w:hAnsi="Arial" w:cs="Arial"/>
           <w:sz w:val="20"/>
         </w:rPr>
-        <w:t>FOA Number:  __________________________</w:t>
+        <w:t xml:space="preserve"> Commons Username: </w:t>
+      </w:r>
+      <w:r>
+        <w:rPr>
+          <w:rFonts w:ascii="Arial" w:hAnsi="Arial" w:cs="Arial"/>
+          <w:b/>
+          <w:bCs/>
+          <w:sz w:val="20"/>
+          <w:u w:val="single"/>
+        </w:rPr>
+        <w:t xml:space="preserve"> </w:t>
+      </w:r>
+      <w:proofErr w:type="spellStart"/>
+      <w:r>
+        <w:rPr>
+          <w:rFonts w:ascii="^u'48" w:eastAsiaTheme="minorHAnsi" w:hAnsi="^u'48" w:cs="^u'48"/>
+          <w:b/>
+          <w:bCs/>
+          <w:snapToGrid/>
+          <w:sz w:val="23"/>
+          <w:szCs w:val="23"/>
+          <w:u w:val="single"/>
+        </w:rPr>
+        <w:t>jdesmarais</w:t>
+      </w:r>
+      <w:proofErr w:type="spellEnd"/>
+    </w:p>
+    <w:p>
+      <w:pPr>
+        <w:spacing w:before="200" w:after="40"/>
+        <w:rPr>
+          <w:rFonts w:ascii="Arial" w:hAnsi="Arial" w:cs="Arial"/>
+          <w:sz w:val="20"/>
+        </w:rPr>
+      </w:pPr>
+      <w:r>
+        <w:rPr>
+          <w:rFonts w:ascii="Arial" w:hAnsi="Arial" w:cs="Arial"/>
+          <w:sz w:val="20"/>
+        </w:rPr>
+        <w:t xml:space="preserve">FOA Number:  </w:t>
+      </w:r>
+      <w:r>
+        <w:rPr>
+          <w:rFonts w:ascii="Arial" w:hAnsi="Arial" w:cs="Arial"/>
+          <w:b/>
+          <w:bCs/>
+          <w:sz w:val="20"/>
+          <w:u w:val="single"/>
+        </w:rPr>
+        <w:t>PA-21-048</w:t>
       </w:r>
     </w:p>
     <w:p>
@@ -683,6 +761,28 @@
     <w:p>
       <w:pPr>
         <w:pStyle w:val="li"/>
+        <w:rPr>
+          <w:rFonts w:asciiTheme="minorHAnsi" w:hAnsiTheme="minorHAnsi"/>
+          <w:color w:val="FF0000"/>
+        </w:rPr>
+      </w:pPr>
+      <w:proofErr w:type="spellStart"/>
+      <w:r>
+        <w:rPr>
+          <w:rFonts w:ascii="^u'48" w:eastAsiaTheme="minorHAnsi" w:hAnsi="^u'48" w:cs="^u'48"/>
+          <w:b/>
+          <w:bCs/>
+          <w:color w:val="FF0000"/>
+          <w:sz w:val="23"/>
+          <w:szCs w:val="23"/>
+        </w:rPr>
+        <w:t>jdesmarais</w:t>
+      </w:r>
+      <w:proofErr w:type="spellEnd"/>
+    </w:p>
+    <w:p>
+      <w:pPr>
+        <w:pStyle w:val="li"/>
         <w:numPr>
           <w:ilvl w:val="0"/>
           <w:numId w:val="3"/>
@@ -702,6 +802,26 @@
     <w:p>
       <w:pPr>
         <w:pStyle w:val="li"/>
+        <w:rPr>
+          <w:rFonts w:asciiTheme="minorHAnsi" w:hAnsiTheme="minorHAnsi"/>
+          <w:b/>
+          <w:bCs/>
+          <w:color w:val="FF0000"/>
+        </w:rPr>
+      </w:pPr>
+      <w:r>
+        <w:rPr>
+          <w:rFonts w:asciiTheme="minorHAnsi" w:hAnsiTheme="minorHAnsi"/>
+          <w:b/>
+          <w:bCs/>
+          <w:color w:val="FF0000"/>
+        </w:rPr>
+        <w:t>Desmarais</w:t>
+      </w:r>
+    </w:p>
+    <w:p>
+      <w:pPr>
+        <w:pStyle w:val="li"/>
         <w:numPr>
           <w:ilvl w:val="0"/>
           <w:numId w:val="3"/>
@@ -716,6 +836,25 @@
           <w:rFonts w:asciiTheme="minorHAnsi" w:hAnsiTheme="minorHAnsi"/>
         </w:rPr>
         <w:t>Funding Opportunity Announcement (FOA) Number (Required and must match the number of the FOA under which the application is being submitted)</w:t>
+      </w:r>
+    </w:p>
+    <w:p>
+      <w:pPr>
+        <w:pStyle w:val="li"/>
+        <w:rPr>
+          <w:rFonts w:asciiTheme="minorHAnsi" w:hAnsiTheme="minorHAnsi"/>
+          <w:color w:val="FF0000"/>
+        </w:rPr>
+      </w:pPr>
+      <w:r>
+        <w:rPr>
+          <w:rFonts w:ascii="Arial" w:hAnsi="Arial" w:cs="Arial"/>
+          <w:b/>
+          <w:bCs/>
+          <w:color w:val="FF0000"/>
+          <w:sz w:val="20"/>
+        </w:rPr>
+        <w:t>PA-21-048</w:t>
       </w:r>
     </w:p>
     <w:p>
@@ -815,7 +954,7 @@
 </file>
 
 <file path=word/numbering.xml><?xml version="1.0" encoding="utf-8"?>
-<w:numbering xmlns:wpc="http://schemas.microsoft.com/office/word/2010/wordprocessingCanvas" xmlns:cx="http://schemas.microsoft.com/office/drawing/2014/chartex" xmlns:cx1="http://schemas.microsoft.com/office/drawing/2015/9/8/chartex" xmlns:cx2="http://schemas.microsoft.com/office/drawing/2015/10/21/chartex" xmlns:cx3="http://schemas.microsoft.com/office/drawing/2016/5/9/chartex" xmlns:cx4="http://schemas.microsoft.com/office/drawing/2016/5/10/chartex" xmlns:cx5="http://schemas.microsoft.com/office/drawing/2016/5/11/chartex" xmlns:cx6="http://schemas.microsoft.com/office/drawing/2016/5/12/chartex" xmlns:cx7="http://schemas.microsoft.com/office/drawing/2016/5/13/chartex" xmlns:cx8="http://schemas.microsoft.com/office/drawing/2016/5/14/chartex" xmlns:mc="http://schemas.openxmlformats.org/markup-compatibility/2006" xmlns:aink="http://schemas.microsoft.com/office/drawing/2016/ink" xmlns:am3d="http://schemas.microsoft.com/office/drawing/2017/model3d" xmlns:o="urn:schemas-microsoft-com:office:office" xmlns:oel="http://schemas.microsoft.com/office/2019/extlst" xmlns:r="http://schemas.openxmlformats.org/officeDocument/2006/relationships" xmlns:m="http://schemas.openxmlformats.org/officeDocument/2006/math" xmlns:v="urn:schemas-microsoft-com:vml" xmlns:wp14="http://schemas.microsoft.com/office/word/2010/wordprocessingDrawing" xmlns:wp="http://schemas.openxmlformats.org/drawingml/2006/wordprocessingDrawing" xmlns:w10="urn:schemas-microsoft-com:office:word" xmlns:w="http://schemas.openxmlformats.org/wordprocessingml/2006/main" xmlns:w14="http://schemas.microsoft.com/office/word/2010/wordml" xmlns:w15="http://schemas.microsoft.com/office/word/2012/wordml" xmlns:w16cex="http://schemas.microsoft.com/office/word/2018/wordml/cex" xmlns:w16cid="http://schemas.microsoft.com/office/word/2016/wordml/cid" xmlns:w16="http://schemas.microsoft.com/office/word/2018/wordml" xmlns:w16sdtdh="http://schemas.microsoft.com/office/word/2020/wordml/sdtdatahash" xmlns:w16se="http://schemas.microsoft.com/office/word/2015/wordml/symex" xmlns:wpg="http://schemas.microsoft.com/office/word/2010/wordprocessingGroup" xmlns:wpi="http://schemas.microsoft.com/office/word/2010/wordprocessingInk" xmlns:wne="http://schemas.microsoft.com/office/word/2006/wordml" xmlns:wps="http://schemas.microsoft.com/office/word/2010/wordprocessingShape" mc:Ignorable="w14 w15 w16se w16cid w16 w16cex w16sdtdh wp14">
+<w:numbering xmlns:wpc="http://schemas.microsoft.com/office/word/2010/wordprocessingCanvas" xmlns:cx="http://schemas.microsoft.com/office/drawing/2014/chartex" xmlns:cx1="http://schemas.microsoft.com/office/drawing/2015/9/8/chartex" xmlns:cx2="http://schemas.microsoft.com/office/drawing/2015/10/21/chartex" xmlns:cx3="http://schemas.microsoft.com/office/drawing/2016/5/9/chartex" xmlns:cx4="http://schemas.microsoft.com/office/drawing/2016/5/10/chartex" xmlns:cx5="http://schemas.microsoft.com/office/drawing/2016/5/11/chartex" xmlns:cx6="http://schemas.microsoft.com/office/drawing/2016/5/12/chartex" xmlns:cx7="http://schemas.microsoft.com/office/drawing/2016/5/13/chartex" xmlns:cx8="http://schemas.microsoft.com/office/drawing/2016/5/14/chartex" xmlns:mc="http://schemas.openxmlformats.org/markup-compatibility/2006" xmlns:aink="http://schemas.microsoft.com/office/drawing/2016/ink" xmlns:am3d="http://schemas.microsoft.com/office/drawing/2017/model3d" xmlns:o="urn:schemas-microsoft-com:office:office" xmlns:oel="http://schemas.microsoft.com/office/2019/extlst" xmlns:r="http://schemas.openxmlformats.org/officeDocument/2006/relationships" xmlns:m="http://schemas.openxmlformats.org/officeDocument/2006/math" xmlns:v="urn:schemas-microsoft-com:vml" xmlns:wp14="http://schemas.microsoft.com/office/word/2010/wordprocessingDrawing" xmlns:wp="http://schemas.openxmlformats.org/drawingml/2006/wordprocessingDrawing" xmlns:w10="urn:schemas-microsoft-com:office:word" xmlns:w="http://schemas.openxmlformats.org/wordprocessingml/2006/main" xmlns:w14="http://schemas.microsoft.com/office/word/2010/wordml" xmlns:w15="http://schemas.microsoft.com/office/word/2012/wordml" xmlns:w16cex="http://schemas.microsoft.com/office/word/2018/wordml/cex" xmlns:w16cid="http://schemas.microsoft.com/office/word/2016/wordml/cid" xmlns:w16="http://schemas.microsoft.com/office/word/2018/wordml" xmlns:w16du="http://schemas.microsoft.com/office/word/2023/wordml/word16du" xmlns:w16sdtdh="http://schemas.microsoft.com/office/word/2020/wordml/sdtdatahash" xmlns:w16se="http://schemas.microsoft.com/office/word/2015/wordml/symex" xmlns:wpg="http://schemas.microsoft.com/office/word/2010/wordprocessingGroup" xmlns:wpi="http://schemas.microsoft.com/office/word/2010/wordprocessingInk" xmlns:wne="http://schemas.microsoft.com/office/word/2006/wordml" xmlns:wps="http://schemas.microsoft.com/office/word/2010/wordprocessingShape" mc:Ignorable="w14 w15 w16se w16cid w16 w16cex w16sdtdh wp14">
   <w:abstractNum w:abstractNumId="0" w15:restartNumberingAfterBreak="0">
     <w:nsid w:val="00235AF3"/>
     <w:multiLevelType w:val="multilevel"/>
@@ -1143,6 +1282,7 @@
     <w:lsdException w:name="HTML Sample" w:semiHidden="1" w:unhideWhenUsed="1"/>
     <w:lsdException w:name="HTML Typewriter" w:semiHidden="1" w:unhideWhenUsed="1"/>
     <w:lsdException w:name="HTML Variable" w:semiHidden="1" w:unhideWhenUsed="1"/>
+    <w:lsdException w:name="Normal Table" w:semiHidden="1" w:unhideWhenUsed="1"/>
     <w:lsdException w:name="annotation subject" w:semiHidden="1" w:unhideWhenUsed="1"/>
     <w:lsdException w:name="No List" w:semiHidden="1" w:unhideWhenUsed="1"/>
     <w:lsdException w:name="Outline List 1" w:semiHidden="1" w:unhideWhenUsed="1"/>
@@ -1189,8 +1329,10 @@
     <w:lsdException w:name="Table Subtle 2" w:semiHidden="1" w:unhideWhenUsed="1"/>
     <w:lsdException w:name="Table Web 1" w:semiHidden="1" w:unhideWhenUsed="1"/>
     <w:lsdException w:name="Table Web 2" w:semiHidden="1" w:unhideWhenUsed="1"/>
+    <w:lsdException w:name="Table Web 3" w:semiHidden="1" w:unhideWhenUsed="1"/>
     <w:lsdException w:name="Balloon Text" w:semiHidden="1" w:unhideWhenUsed="1"/>
     <w:lsdException w:name="Table Grid" w:uiPriority="59"/>
+    <w:lsdException w:name="Table Theme" w:semiHidden="1" w:unhideWhenUsed="1"/>
     <w:lsdException w:name="Placeholder Text" w:semiHidden="1"/>
     <w:lsdException w:name="No Spacing" w:uiPriority="1" w:qFormat="1"/>
     <w:lsdException w:name="Light Shading" w:uiPriority="60"/>

</xml_diff>